<commit_message>
Add one more point
</commit_message>
<xml_diff>
--- a/TODO_List.docx
+++ b/TODO_List.docx
@@ -500,23 +500,87 @@
             <w:r>
               <w:t xml:space="preserve"> improved.</w:t>
             </w:r>
+          </w:p>
+        </w:tc>
+      </w:tr>
+      <w:tr>
+        <w:tc>
+          <w:tcPr>
+            <w:tcW w:w="940" w:type="dxa"/>
+          </w:tcPr>
+          <w:p>
+            <w:r>
+              <w:t>6</w:t>
+            </w:r>
+          </w:p>
+        </w:tc>
+        <w:tc>
+          <w:tcPr>
+            <w:tcW w:w="8358" w:type="dxa"/>
+          </w:tcPr>
+          <w:p>
+            <w:r>
+              <w:t xml:space="preserve">Sets </w:t>
+            </w:r>
+            <w:proofErr w:type="spellStart"/>
+            <w:r>
+              <w:t>of</w:t>
+            </w:r>
+            <w:proofErr w:type="spellEnd"/>
+            <w:r>
+              <w:t xml:space="preserve"> </w:t>
+            </w:r>
+            <w:proofErr w:type="spellStart"/>
+            <w:r>
+              <w:t>Sq</w:t>
+            </w:r>
             <w:bookmarkStart w:id="0" w:name="_GoBack"/>
             <w:bookmarkEnd w:id="0"/>
-          </w:p>
-        </w:tc>
-      </w:tr>
-      <w:tr>
-        <w:tc>
-          <w:tcPr>
-            <w:tcW w:w="940" w:type="dxa"/>
-          </w:tcPr>
-          <w:p/>
-        </w:tc>
-        <w:tc>
-          <w:tcPr>
-            <w:tcW w:w="8358" w:type="dxa"/>
-          </w:tcPr>
-          <w:p/>
+            <w:r>
+              <w:t>l</w:t>
+            </w:r>
+            <w:proofErr w:type="spellEnd"/>
+            <w:r>
+              <w:t xml:space="preserve"> </w:t>
+            </w:r>
+            <w:proofErr w:type="spellStart"/>
+            <w:r>
+              <w:t>commands</w:t>
+            </w:r>
+            <w:proofErr w:type="spellEnd"/>
+            <w:r>
+              <w:t xml:space="preserve"> </w:t>
+            </w:r>
+            <w:proofErr w:type="spellStart"/>
+            <w:r>
+              <w:t>can</w:t>
+            </w:r>
+            <w:proofErr w:type="spellEnd"/>
+            <w:r>
+              <w:t xml:space="preserve"> </w:t>
+            </w:r>
+            <w:proofErr w:type="spellStart"/>
+            <w:r>
+              <w:t>be</w:t>
+            </w:r>
+            <w:proofErr w:type="spellEnd"/>
+            <w:r>
+              <w:t xml:space="preserve"> </w:t>
+            </w:r>
+            <w:proofErr w:type="spellStart"/>
+            <w:r>
+              <w:t>put</w:t>
+            </w:r>
+            <w:proofErr w:type="spellEnd"/>
+            <w:r>
+              <w:t xml:space="preserve"> </w:t>
+            </w:r>
+            <w:proofErr w:type="spellStart"/>
+            <w:r>
+              <w:t>together</w:t>
+            </w:r>
+            <w:proofErr w:type="spellEnd"/>
+          </w:p>
         </w:tc>
       </w:tr>
       <w:tr>

</xml_diff>

<commit_message>
Add a point in the TODO list.
</commit_message>
<xml_diff>
--- a/TODO_List.docx
+++ b/TODO_List.docx
@@ -532,69 +532,130 @@
             </w:r>
             <w:proofErr w:type="spellStart"/>
             <w:r>
-              <w:t>Sq</w:t>
+              <w:t>Sql</w:t>
+            </w:r>
+            <w:proofErr w:type="spellEnd"/>
+            <w:r>
+              <w:t xml:space="preserve"> </w:t>
+            </w:r>
+            <w:proofErr w:type="spellStart"/>
+            <w:r>
+              <w:t>commands</w:t>
+            </w:r>
+            <w:proofErr w:type="spellEnd"/>
+            <w:r>
+              <w:t xml:space="preserve"> </w:t>
+            </w:r>
+            <w:proofErr w:type="spellStart"/>
+            <w:r>
+              <w:t>can</w:t>
+            </w:r>
+            <w:proofErr w:type="spellEnd"/>
+            <w:r>
+              <w:t xml:space="preserve"> </w:t>
+            </w:r>
+            <w:proofErr w:type="spellStart"/>
+            <w:r>
+              <w:t>be</w:t>
+            </w:r>
+            <w:proofErr w:type="spellEnd"/>
+            <w:r>
+              <w:t xml:space="preserve"> </w:t>
+            </w:r>
+            <w:proofErr w:type="spellStart"/>
+            <w:r>
+              <w:t>put</w:t>
+            </w:r>
+            <w:proofErr w:type="spellEnd"/>
+            <w:r>
+              <w:t xml:space="preserve"> </w:t>
+            </w:r>
+            <w:proofErr w:type="spellStart"/>
+            <w:r>
+              <w:t>together</w:t>
+            </w:r>
+            <w:proofErr w:type="spellEnd"/>
+          </w:p>
+        </w:tc>
+      </w:tr>
+      <w:tr>
+        <w:tc>
+          <w:tcPr>
+            <w:tcW w:w="940" w:type="dxa"/>
+          </w:tcPr>
+          <w:p>
+            <w:r>
+              <w:t>7</w:t>
+            </w:r>
+          </w:p>
+        </w:tc>
+        <w:tc>
+          <w:tcPr>
+            <w:tcW w:w="8358" w:type="dxa"/>
+          </w:tcPr>
+          <w:p>
+            <w:r>
+              <w:t xml:space="preserve">Problem </w:t>
+            </w:r>
+            <w:proofErr w:type="spellStart"/>
+            <w:r>
+              <w:t>with</w:t>
+            </w:r>
+            <w:proofErr w:type="spellEnd"/>
+            <w:r>
+              <w:t xml:space="preserve"> </w:t>
+            </w:r>
+            <w:proofErr w:type="spellStart"/>
+            <w:r>
+              <w:t>Node_Name</w:t>
+            </w:r>
+            <w:proofErr w:type="spellEnd"/>
+            <w:r>
+              <w:t xml:space="preserve"> etc… </w:t>
+            </w:r>
+            <w:proofErr w:type="spellStart"/>
+            <w:r>
+              <w:t>if</w:t>
+            </w:r>
+            <w:proofErr w:type="spellEnd"/>
+            <w:r>
+              <w:t xml:space="preserve"> </w:t>
+            </w:r>
+            <w:proofErr w:type="spellStart"/>
+            <w:r>
+              <w:t>the</w:t>
+            </w:r>
+            <w:proofErr w:type="spellEnd"/>
+            <w:r>
+              <w:t xml:space="preserve"> </w:t>
+            </w:r>
+            <w:proofErr w:type="spellStart"/>
+            <w:r>
+              <w:t>gird</w:t>
+            </w:r>
+            <w:proofErr w:type="spellEnd"/>
+            <w:r>
+              <w:t xml:space="preserve"> </w:t>
+            </w:r>
+            <w:proofErr w:type="spellStart"/>
+            <w:r>
+              <w:t>is</w:t>
+            </w:r>
+            <w:proofErr w:type="spellEnd"/>
+            <w:r>
+              <w:t xml:space="preserve"> </w:t>
+            </w:r>
+            <w:proofErr w:type="spellStart"/>
+            <w:r>
+              <w:t>very</w:t>
+            </w:r>
+            <w:proofErr w:type="spellEnd"/>
+            <w:r>
+              <w:t xml:space="preserve"> big.</w:t>
             </w:r>
             <w:bookmarkStart w:id="0" w:name="_GoBack"/>
             <w:bookmarkEnd w:id="0"/>
-            <w:r>
-              <w:t>l</w:t>
-            </w:r>
-            <w:proofErr w:type="spellEnd"/>
-            <w:r>
-              <w:t xml:space="preserve"> </w:t>
-            </w:r>
-            <w:proofErr w:type="spellStart"/>
-            <w:r>
-              <w:t>commands</w:t>
-            </w:r>
-            <w:proofErr w:type="spellEnd"/>
-            <w:r>
-              <w:t xml:space="preserve"> </w:t>
-            </w:r>
-            <w:proofErr w:type="spellStart"/>
-            <w:r>
-              <w:t>can</w:t>
-            </w:r>
-            <w:proofErr w:type="spellEnd"/>
-            <w:r>
-              <w:t xml:space="preserve"> </w:t>
-            </w:r>
-            <w:proofErr w:type="spellStart"/>
-            <w:r>
-              <w:t>be</w:t>
-            </w:r>
-            <w:proofErr w:type="spellEnd"/>
-            <w:r>
-              <w:t xml:space="preserve"> </w:t>
-            </w:r>
-            <w:proofErr w:type="spellStart"/>
-            <w:r>
-              <w:t>put</w:t>
-            </w:r>
-            <w:proofErr w:type="spellEnd"/>
-            <w:r>
-              <w:t xml:space="preserve"> </w:t>
-            </w:r>
-            <w:proofErr w:type="spellStart"/>
-            <w:r>
-              <w:t>together</w:t>
-            </w:r>
-            <w:proofErr w:type="spellEnd"/>
-          </w:p>
-        </w:tc>
-      </w:tr>
-      <w:tr>
-        <w:tc>
-          <w:tcPr>
-            <w:tcW w:w="940" w:type="dxa"/>
-          </w:tcPr>
-          <w:p/>
-        </w:tc>
-        <w:tc>
-          <w:tcPr>
-            <w:tcW w:w="8358" w:type="dxa"/>
-          </w:tcPr>
-          <w:p/>
+          </w:p>
         </w:tc>
       </w:tr>
     </w:tbl>

</xml_diff>